<commit_message>
Updated code for onedrive integration
</commit_message>
<xml_diff>
--- a/SRSTemplate.docx
+++ b/SRSTemplate.docx
@@ -247,45 +247,13 @@
       </w:pPr>
       <w:r>
         <w:rPr>
-          <w:color w:val="FFFFFF" w:themeColor="background1"/>
+          <w:color w:val="FFFFFF" w:themeColor="background1" w:themeTint="FF" w:themeShade="FF"/>
           <w:sz w:val="48"/>
           <w:szCs w:val="48"/>
           <w:vertAlign w:val="superscript"/>
           <w:lang w:val="en-US"/>
         </w:rPr>
         <w:t>Version 1.0</w:t>
-      </w:r>
-    </w:p>
-    <w:p>
-      <w:pPr>
-        <w:spacing w:before="0" w:line="240" w:lineRule="auto"/>
-        <w:rPr>
-          <w:color w:val="FFFFFF" w:themeColor="background1"/>
-          <w:sz w:val="52"/>
-          <w:szCs w:val="52"/>
-          <w:vertAlign w:val="superscript"/>
-          <w:lang w:val="en-US"/>
-        </w:rPr>
-      </w:pPr>
-      <w:r>
-        <w:rPr>
-          <w:color w:val="FFFFFF" w:themeColor="background1"/>
-          <w:sz w:val="52"/>
-          <w:szCs w:val="52"/>
-          <w:vertAlign w:val="superscript"/>
-          <w:lang w:val="en-US"/>
-        </w:rPr>
-        <w:t>{Name}</w:t>
-      </w:r>
-      <w:r>
-        <w:rPr>
-          <w:color w:val="FFFFFF" w:themeColor="background1"/>
-          <w:sz w:val="52"/>
-          <w:szCs w:val="52"/>
-          <w:vertAlign w:val="superscript"/>
-          <w:lang w:val="en-US"/>
-        </w:rPr>
-        <w:t xml:space="preserve"> (Project Manager)</w:t>
       </w:r>
     </w:p>
     <w:p>
@@ -1000,86 +968,17 @@
     </w:p>
     <w:p>
       <w:pPr>
+        <w:pStyle w:val="Normal"/>
         <w:spacing w:after="0" w:line="360" w:lineRule="auto"/>
         <w:rPr>
           <w:rFonts w:eastAsia="Arial" w:cs="Arial"/>
-          <w:i/>
-          <w:iCs/>
-          <w:color w:val="000000" w:themeColor="text1"/>
+          <w:i w:val="1"/>
+          <w:iCs w:val="1"/>
+          <w:color w:val="000000" w:themeColor="text1" w:themeTint="FF" w:themeShade="FF"/>
           <w:sz w:val="20"/>
           <w:szCs w:val="20"/>
           <w:u w:val="single"/>
           <w:lang w:val="en-US"/>
-        </w:rPr>
-      </w:pPr>
-    </w:p>
-    <w:p>
-      <w:pPr>
-        <w:rPr>
-          <w:rFonts w:eastAsia="Calibri" w:cs="Calibri"/>
-        </w:rPr>
-      </w:pPr>
-      <w:r>
-        <w:rPr>
-          <w:rFonts w:eastAsia="Calibri" w:cs="Calibri"/>
-          <w:b/>
-          <w:bCs/>
-        </w:rPr>
-        <w:t>Note:</w:t>
-      </w:r>
-      <w:r>
-        <w:rPr>
-          <w:rFonts w:eastAsia="Calibri" w:cs="Calibri"/>
-        </w:rPr>
-        <w:t xml:space="preserve"> The UI and backend are being updated to the latest technology stack, utilizing </w:t>
-      </w:r>
-      <w:r>
-        <w:rPr>
-          <w:rFonts w:eastAsia="Calibri" w:cs="Calibri"/>
-          <w:b/>
-          <w:bCs/>
-        </w:rPr>
-        <w:t>ReactJS</w:t>
-      </w:r>
-      <w:r>
-        <w:rPr>
-          <w:rFonts w:eastAsia="Calibri" w:cs="Calibri"/>
-        </w:rPr>
-        <w:t xml:space="preserve"> and </w:t>
-      </w:r>
-      <w:r>
-        <w:rPr>
-          <w:rFonts w:eastAsia="Calibri" w:cs="Calibri"/>
-          <w:b/>
-          <w:bCs/>
-        </w:rPr>
-        <w:t>Node.js</w:t>
-      </w:r>
-      <w:r>
-        <w:rPr>
-          <w:rFonts w:eastAsia="Calibri" w:cs="Calibri"/>
-        </w:rPr>
-        <w:t xml:space="preserve">. The scan process will remain unchanged and continue to operate on the client’s existing </w:t>
-      </w:r>
-      <w:r>
-        <w:rPr>
-          <w:rFonts w:eastAsia="Calibri" w:cs="Calibri"/>
-          <w:b/>
-          <w:bCs/>
-        </w:rPr>
-        <w:t>Java server</w:t>
-      </w:r>
-      <w:r>
-        <w:rPr>
-          <w:rFonts w:eastAsia="Calibri" w:cs="Calibri"/>
-        </w:rPr>
-        <w:t>.</w:t>
-      </w:r>
-    </w:p>
-    <w:p>
-      <w:pPr>
-        <w:rPr>
-          <w:rFonts w:eastAsia="Calibri" w:cs="Calibri"/>
         </w:rPr>
       </w:pPr>
     </w:p>

</xml_diff>